<commit_message>
Borrador de informe hasta capitulo 7
</commit_message>
<xml_diff>
--- a/Informe tesina/Glosario.docx
+++ b/Informe tesina/Glosario.docx
@@ -1,6 +1,6 @@
 
 <file path=word/document.xml><?xml version="1.0" encoding="utf-8"?>
-<w:document xmlns:wpc="http://schemas.microsoft.com/office/word/2010/wordprocessingCanvas" xmlns:cx="http://schemas.microsoft.com/office/drawing/2014/chartex" xmlns:mc="http://schemas.openxmlformats.org/markup-compatibility/2006" xmlns:o="urn:schemas-microsoft-com:office:office" xmlns:r="http://schemas.openxmlformats.org/officeDocument/2006/relationships" xmlns:m="http://schemas.openxmlformats.org/officeDocument/2006/math" xmlns:v="urn:schemas-microsoft-com:vml" xmlns:wp14="http://schemas.microsoft.com/office/word/2010/wordprocessingDrawing" xmlns:wp="http://schemas.openxmlformats.org/drawingml/2006/wordprocessingDrawing" xmlns:w10="urn:schemas-microsoft-com:office:word" xmlns:w="http://schemas.openxmlformats.org/wordprocessingml/2006/main" xmlns:w14="http://schemas.microsoft.com/office/word/2010/wordml" xmlns:w15="http://schemas.microsoft.com/office/word/2012/wordml" xmlns:w16se="http://schemas.microsoft.com/office/word/2015/wordml/symex" xmlns:wpg="http://schemas.microsoft.com/office/word/2010/wordprocessingGroup" xmlns:wpi="http://schemas.microsoft.com/office/word/2010/wordprocessingInk" xmlns:wne="http://schemas.microsoft.com/office/word/2006/wordml" xmlns:wps="http://schemas.microsoft.com/office/word/2010/wordprocessingShape" mc:Ignorable="w14 w15 w16se wp14">
+<w:document xmlns:wpc="http://schemas.microsoft.com/office/word/2010/wordprocessingCanvas" xmlns:cx="http://schemas.microsoft.com/office/drawing/2014/chartex" xmlns:cx1="http://schemas.microsoft.com/office/drawing/2015/9/8/chartex" xmlns:cx2="http://schemas.microsoft.com/office/drawing/2015/10/21/chartex" xmlns:cx3="http://schemas.microsoft.com/office/drawing/2016/5/9/chartex" xmlns:cx4="http://schemas.microsoft.com/office/drawing/2016/5/10/chartex" xmlns:cx5="http://schemas.microsoft.com/office/drawing/2016/5/11/chartex" xmlns:cx6="http://schemas.microsoft.com/office/drawing/2016/5/12/chartex" xmlns:cx7="http://schemas.microsoft.com/office/drawing/2016/5/13/chartex" xmlns:cx8="http://schemas.microsoft.com/office/drawing/2016/5/14/chartex" xmlns:mc="http://schemas.openxmlformats.org/markup-compatibility/2006" xmlns:aink="http://schemas.microsoft.com/office/drawing/2016/ink" xmlns:am3d="http://schemas.microsoft.com/office/drawing/2017/model3d" xmlns:o="urn:schemas-microsoft-com:office:office" xmlns:r="http://schemas.openxmlformats.org/officeDocument/2006/relationships" xmlns:m="http://schemas.openxmlformats.org/officeDocument/2006/math" xmlns:v="urn:schemas-microsoft-com:vml" xmlns:wp14="http://schemas.microsoft.com/office/word/2010/wordprocessingDrawing" xmlns:wp="http://schemas.openxmlformats.org/drawingml/2006/wordprocessingDrawing" xmlns:w10="urn:schemas-microsoft-com:office:word" xmlns:w="http://schemas.openxmlformats.org/wordprocessingml/2006/main" xmlns:w14="http://schemas.microsoft.com/office/word/2010/wordml" xmlns:w15="http://schemas.microsoft.com/office/word/2012/wordml" xmlns:w16cid="http://schemas.microsoft.com/office/word/2016/wordml/cid" xmlns:w16se="http://schemas.microsoft.com/office/word/2015/wordml/symex" xmlns:wpg="http://schemas.microsoft.com/office/word/2010/wordprocessingGroup" xmlns:wpi="http://schemas.microsoft.com/office/word/2010/wordprocessingInk" xmlns:wne="http://schemas.microsoft.com/office/word/2006/wordml" xmlns:wps="http://schemas.microsoft.com/office/word/2010/wordprocessingShape" mc:Ignorable="w14 w15 w16se w16cid wp14">
   <w:body>
     <w:p>
       <w:pPr>
@@ -598,31 +598,7 @@
           <w:sz w:val="24"/>
           <w:szCs w:val="24"/>
         </w:rPr>
-        <w:t xml:space="preserve"> (</w:t>
-      </w:r>
-      <w:proofErr w:type="spellStart"/>
-      <w:r>
-        <w:rPr>
-          <w:rStyle w:val="nfasissutil"/>
-          <w:rFonts w:ascii="Arial" w:hAnsi="Arial" w:cs="Arial"/>
-          <w:b/>
-          <w:color w:val="auto"/>
-          <w:sz w:val="24"/>
-          <w:szCs w:val="24"/>
-        </w:rPr>
-        <w:t>Dynamic</w:t>
-      </w:r>
-      <w:proofErr w:type="spellEnd"/>
-      <w:r>
-        <w:rPr>
-          <w:rStyle w:val="nfasissutil"/>
-          <w:rFonts w:ascii="Arial" w:hAnsi="Arial" w:cs="Arial"/>
-          <w:b/>
-          <w:color w:val="auto"/>
-          <w:sz w:val="24"/>
-          <w:szCs w:val="24"/>
-        </w:rPr>
-        <w:t xml:space="preserve"> Host </w:t>
+        <w:t xml:space="preserve"> (Dynamic Host </w:t>
       </w:r>
       <w:proofErr w:type="spellStart"/>
       <w:r>
@@ -1544,7 +1520,7 @@
           <w:sz w:val="24"/>
           <w:szCs w:val="24"/>
         </w:rPr>
-        <w:t xml:space="preserve">Internet of </w:t>
+        <w:t xml:space="preserve">Internet </w:t>
       </w:r>
       <w:proofErr w:type="spellStart"/>
       <w:r>
@@ -1556,6 +1532,30 @@
           <w:sz w:val="24"/>
           <w:szCs w:val="24"/>
         </w:rPr>
+        <w:t>of</w:t>
+      </w:r>
+      <w:proofErr w:type="spellEnd"/>
+      <w:r>
+        <w:rPr>
+          <w:rStyle w:val="nfasissutil"/>
+          <w:rFonts w:ascii="Arial" w:hAnsi="Arial" w:cs="Arial"/>
+          <w:b/>
+          <w:color w:val="auto"/>
+          <w:sz w:val="24"/>
+          <w:szCs w:val="24"/>
+        </w:rPr>
+        <w:t xml:space="preserve"> </w:t>
+      </w:r>
+      <w:proofErr w:type="spellStart"/>
+      <w:r>
+        <w:rPr>
+          <w:rStyle w:val="nfasissutil"/>
+          <w:rFonts w:ascii="Arial" w:hAnsi="Arial" w:cs="Arial"/>
+          <w:b/>
+          <w:color w:val="auto"/>
+          <w:sz w:val="24"/>
+          <w:szCs w:val="24"/>
+        </w:rPr>
         <w:t>Things</w:t>
       </w:r>
       <w:proofErr w:type="spellEnd"/>
@@ -1948,6 +1948,8 @@
           <w:szCs w:val="24"/>
         </w:rPr>
       </w:pPr>
+      <w:bookmarkStart w:id="0" w:name="_Hlk508794132"/>
+      <w:bookmarkStart w:id="1" w:name="_GoBack"/>
       <w:proofErr w:type="spellStart"/>
       <w:r>
         <w:rPr>
@@ -1995,9 +1997,44 @@
           <w:sz w:val="24"/>
           <w:szCs w:val="24"/>
         </w:rPr>
-        <w:t xml:space="preserve">Es un dinámico lenguaje de hojas de estilo que puede ser compilado como Hojas de Estilo en Cascada (CSS) y ejecutarse del lado del cliente o servidor. </w:t>
-      </w:r>
-    </w:p>
+        <w:t>Es un</w:t>
+      </w:r>
+      <w:r>
+        <w:rPr>
+          <w:rStyle w:val="nfasissutil"/>
+          <w:rFonts w:ascii="Arial" w:hAnsi="Arial" w:cs="Arial"/>
+          <w:i w:val="0"/>
+          <w:color w:val="auto"/>
+          <w:sz w:val="24"/>
+          <w:szCs w:val="24"/>
+        </w:rPr>
+        <w:t xml:space="preserve"> lenguaje</w:t>
+      </w:r>
+      <w:r>
+        <w:rPr>
+          <w:rStyle w:val="nfasissutil"/>
+          <w:rFonts w:ascii="Arial" w:hAnsi="Arial" w:cs="Arial"/>
+          <w:i w:val="0"/>
+          <w:color w:val="auto"/>
+          <w:sz w:val="24"/>
+          <w:szCs w:val="24"/>
+        </w:rPr>
+        <w:t xml:space="preserve"> dinámico</w:t>
+      </w:r>
+      <w:r>
+        <w:rPr>
+          <w:rStyle w:val="nfasissutil"/>
+          <w:rFonts w:ascii="Arial" w:hAnsi="Arial" w:cs="Arial"/>
+          <w:i w:val="0"/>
+          <w:color w:val="auto"/>
+          <w:sz w:val="24"/>
+          <w:szCs w:val="24"/>
+        </w:rPr>
+        <w:t xml:space="preserve"> de hojas de estilo que puede ser compilado como Hojas de Estilo en Cascada (CSS) y ejecutarse del lado del cliente o servidor. </w:t>
+      </w:r>
+    </w:p>
+    <w:bookmarkEnd w:id="0"/>
+    <w:bookmarkEnd w:id="1"/>
     <w:p>
       <w:pPr>
         <w:rPr>
@@ -2020,8 +2057,6 @@
         </w:rPr>
         <w:t xml:space="preserve"> </w:t>
       </w:r>
-      <w:bookmarkStart w:id="0" w:name="_GoBack"/>
-      <w:bookmarkEnd w:id="0"/>
     </w:p>
     <w:p>
       <w:pPr>
@@ -2689,7 +2724,7 @@
 </file>
 
 <file path=word/styles.xml><?xml version="1.0" encoding="utf-8"?>
-<w:styles xmlns:mc="http://schemas.openxmlformats.org/markup-compatibility/2006" xmlns:r="http://schemas.openxmlformats.org/officeDocument/2006/relationships" xmlns:w="http://schemas.openxmlformats.org/wordprocessingml/2006/main" xmlns:w14="http://schemas.microsoft.com/office/word/2010/wordml" xmlns:w15="http://schemas.microsoft.com/office/word/2012/wordml" xmlns:w16se="http://schemas.microsoft.com/office/word/2015/wordml/symex" mc:Ignorable="w14 w15 w16se">
+<w:styles xmlns:mc="http://schemas.openxmlformats.org/markup-compatibility/2006" xmlns:r="http://schemas.openxmlformats.org/officeDocument/2006/relationships" xmlns:w="http://schemas.openxmlformats.org/wordprocessingml/2006/main" xmlns:w14="http://schemas.microsoft.com/office/word/2010/wordml" xmlns:w15="http://schemas.microsoft.com/office/word/2012/wordml" xmlns:w16cid="http://schemas.microsoft.com/office/word/2016/wordml/cid" xmlns:w16se="http://schemas.microsoft.com/office/word/2015/wordml/symex" mc:Ignorable="w14 w15 w16se w16cid">
   <w:docDefaults>
     <w:rPrDefault>
       <w:rPr>
@@ -2705,7 +2740,7 @@
       </w:pPr>
     </w:pPrDefault>
   </w:docDefaults>
-  <w:latentStyles w:defLockedState="0" w:defUIPriority="99" w:defSemiHidden="0" w:defUnhideWhenUsed="0" w:defQFormat="0" w:count="371">
+  <w:latentStyles w:defLockedState="0" w:defUIPriority="99" w:defSemiHidden="0" w:defUnhideWhenUsed="0" w:defQFormat="0" w:count="375">
     <w:lsdException w:name="Normal" w:uiPriority="0" w:qFormat="1"/>
     <w:lsdException w:name="heading 1" w:uiPriority="9" w:qFormat="1"/>
     <w:lsdException w:name="heading 2" w:semiHidden="1" w:uiPriority="0" w:unhideWhenUsed="1" w:qFormat="1"/>
@@ -2811,7 +2846,6 @@
     <w:lsdException w:name="HTML Sample" w:semiHidden="1" w:unhideWhenUsed="1"/>
     <w:lsdException w:name="HTML Typewriter" w:semiHidden="1" w:unhideWhenUsed="1"/>
     <w:lsdException w:name="HTML Variable" w:semiHidden="1" w:unhideWhenUsed="1"/>
-    <w:lsdException w:name="Normal Table" w:semiHidden="1" w:unhideWhenUsed="1"/>
     <w:lsdException w:name="annotation subject" w:semiHidden="1" w:unhideWhenUsed="1"/>
     <w:lsdException w:name="No List" w:semiHidden="1" w:unhideWhenUsed="1"/>
     <w:lsdException w:name="Outline List 1" w:semiHidden="1" w:unhideWhenUsed="1"/>
@@ -2855,10 +2889,8 @@
     <w:lsdException w:name="Table Elegant" w:semiHidden="1" w:unhideWhenUsed="1"/>
     <w:lsdException w:name="Table Professional" w:semiHidden="1" w:unhideWhenUsed="1"/>
     <w:lsdException w:name="Table Subtle 1" w:semiHidden="1" w:unhideWhenUsed="1"/>
-    <w:lsdException w:name="Table Subtle 2" w:semiHidden="1" w:unhideWhenUsed="1"/>
     <w:lsdException w:name="Table Web 1" w:semiHidden="1" w:unhideWhenUsed="1"/>
     <w:lsdException w:name="Table Web 2" w:semiHidden="1" w:unhideWhenUsed="1"/>
-    <w:lsdException w:name="Table Web 3" w:semiHidden="1" w:unhideWhenUsed="1"/>
     <w:lsdException w:name="Balloon Text" w:semiHidden="1" w:unhideWhenUsed="1"/>
     <w:lsdException w:name="Table Grid" w:uiPriority="39"/>
     <w:lsdException w:name="Table Theme" w:semiHidden="1" w:unhideWhenUsed="1"/>
@@ -3077,6 +3109,10 @@
     <w:lsdException w:name="List Table 5 Dark Accent 6" w:uiPriority="50"/>
     <w:lsdException w:name="List Table 6 Colorful Accent 6" w:uiPriority="51"/>
     <w:lsdException w:name="List Table 7 Colorful Accent 6" w:uiPriority="52"/>
+    <w:lsdException w:name="Mention" w:semiHidden="1" w:unhideWhenUsed="1"/>
+    <w:lsdException w:name="Smart Hyperlink" w:semiHidden="1" w:unhideWhenUsed="1"/>
+    <w:lsdException w:name="Hashtag" w:semiHidden="1" w:unhideWhenUsed="1"/>
+    <w:lsdException w:name="Unresolved Mention" w:semiHidden="1" w:unhideWhenUsed="1"/>
   </w:latentStyles>
   <w:style w:type="paragraph" w:default="1" w:styleId="Normal">
     <w:name w:val="Normal"/>
@@ -3549,7 +3585,7 @@
 </file>
 
 <file path=customXml/itemProps1.xml><?xml version="1.0" encoding="utf-8"?>
-<ds:datastoreItem xmlns:ds="http://schemas.openxmlformats.org/officeDocument/2006/customXml" ds:itemID="{AC31490F-0DFC-4FC5-998E-1C18E576CEEC}">
+<ds:datastoreItem xmlns:ds="http://schemas.openxmlformats.org/officeDocument/2006/customXml" ds:itemID="{00E3D4BC-4166-4D82-B39C-BD171B296820}">
   <ds:schemaRefs>
     <ds:schemaRef ds:uri="http://schemas.openxmlformats.org/officeDocument/2006/bibliography"/>
   </ds:schemaRefs>

</xml_diff>

<commit_message>
revisiones cap10 y cap11
</commit_message>
<xml_diff>
--- a/Informe tesina/Glosario.docx
+++ b/Informe tesina/Glosario.docx
@@ -1192,7 +1192,7 @@
         <w:rPr>
           <w:rStyle w:val="nfasissutil"/>
           <w:rFonts w:ascii="Arial" w:hAnsi="Arial" w:cs="Arial"/>
-          <w:i w:val="0"/>
+          <w:b/>
           <w:color w:val="auto"/>
           <w:sz w:val="24"/>
           <w:szCs w:val="24"/>
@@ -1208,6 +1208,381 @@
           <w:szCs w:val="24"/>
         </w:rPr>
         <w:lastRenderedPageBreak/>
+        <w:t>HTML</w:t>
+      </w:r>
+      <w:r>
+        <w:rPr>
+          <w:rStyle w:val="nfasissutil"/>
+          <w:rFonts w:ascii="Arial" w:hAnsi="Arial" w:cs="Arial"/>
+          <w:b/>
+          <w:color w:val="auto"/>
+          <w:sz w:val="24"/>
+          <w:szCs w:val="24"/>
+        </w:rPr>
+        <w:t xml:space="preserve"> (</w:t>
+      </w:r>
+      <w:proofErr w:type="spellStart"/>
+      <w:r>
+        <w:rPr>
+          <w:rStyle w:val="nfasissutil"/>
+          <w:rFonts w:ascii="Arial" w:hAnsi="Arial" w:cs="Arial"/>
+          <w:b/>
+          <w:color w:val="auto"/>
+          <w:sz w:val="24"/>
+          <w:szCs w:val="24"/>
+        </w:rPr>
+        <w:t>HyperText</w:t>
+      </w:r>
+      <w:proofErr w:type="spellEnd"/>
+      <w:r>
+        <w:rPr>
+          <w:rStyle w:val="nfasissutil"/>
+          <w:rFonts w:ascii="Arial" w:hAnsi="Arial" w:cs="Arial"/>
+          <w:b/>
+          <w:color w:val="auto"/>
+          <w:sz w:val="24"/>
+          <w:szCs w:val="24"/>
+        </w:rPr>
+        <w:t xml:space="preserve"> </w:t>
+      </w:r>
+      <w:proofErr w:type="spellStart"/>
+      <w:r>
+        <w:rPr>
+          <w:rStyle w:val="nfasissutil"/>
+          <w:rFonts w:ascii="Arial" w:hAnsi="Arial" w:cs="Arial"/>
+          <w:b/>
+          <w:color w:val="auto"/>
+          <w:sz w:val="24"/>
+          <w:szCs w:val="24"/>
+        </w:rPr>
+        <w:t>Markup</w:t>
+      </w:r>
+      <w:proofErr w:type="spellEnd"/>
+      <w:r>
+        <w:rPr>
+          <w:rStyle w:val="nfasissutil"/>
+          <w:rFonts w:ascii="Arial" w:hAnsi="Arial" w:cs="Arial"/>
+          <w:b/>
+          <w:color w:val="auto"/>
+          <w:sz w:val="24"/>
+          <w:szCs w:val="24"/>
+        </w:rPr>
+        <w:t xml:space="preserve"> </w:t>
+      </w:r>
+      <w:proofErr w:type="spellStart"/>
+      <w:r>
+        <w:rPr>
+          <w:rStyle w:val="nfasissutil"/>
+          <w:rFonts w:ascii="Arial" w:hAnsi="Arial" w:cs="Arial"/>
+          <w:b/>
+          <w:color w:val="auto"/>
+          <w:sz w:val="24"/>
+          <w:szCs w:val="24"/>
+        </w:rPr>
+        <w:t>Language</w:t>
+      </w:r>
+      <w:proofErr w:type="spellEnd"/>
+      <w:r>
+        <w:rPr>
+          <w:rStyle w:val="nfasissutil"/>
+          <w:rFonts w:ascii="Arial" w:hAnsi="Arial" w:cs="Arial"/>
+          <w:b/>
+          <w:color w:val="auto"/>
+          <w:sz w:val="24"/>
+          <w:szCs w:val="24"/>
+        </w:rPr>
+        <w:t>)</w:t>
+      </w:r>
+      <w:r>
+        <w:rPr>
+          <w:rStyle w:val="nfasissutil"/>
+          <w:rFonts w:ascii="Arial" w:hAnsi="Arial" w:cs="Arial"/>
+          <w:b/>
+          <w:color w:val="auto"/>
+          <w:sz w:val="24"/>
+          <w:szCs w:val="24"/>
+        </w:rPr>
+        <w:t>:</w:t>
+      </w:r>
+      <w:r>
+        <w:rPr>
+          <w:rStyle w:val="nfasissutil"/>
+          <w:rFonts w:ascii="Arial" w:hAnsi="Arial" w:cs="Arial"/>
+          <w:b/>
+          <w:color w:val="auto"/>
+          <w:sz w:val="24"/>
+          <w:szCs w:val="24"/>
+        </w:rPr>
+        <w:t xml:space="preserve"> </w:t>
+      </w:r>
+      <w:r>
+        <w:rPr>
+          <w:rStyle w:val="nfasissutil"/>
+          <w:rFonts w:ascii="Arial" w:hAnsi="Arial" w:cs="Arial"/>
+          <w:i w:val="0"/>
+          <w:color w:val="auto"/>
+          <w:sz w:val="24"/>
+          <w:szCs w:val="24"/>
+        </w:rPr>
+        <w:t>O lenguaje de marcas de hipertexto</w:t>
+      </w:r>
+      <w:r>
+        <w:rPr>
+          <w:rStyle w:val="nfasissutil"/>
+          <w:rFonts w:ascii="Arial" w:hAnsi="Arial" w:cs="Arial"/>
+          <w:i w:val="0"/>
+          <w:color w:val="auto"/>
+          <w:sz w:val="24"/>
+          <w:szCs w:val="24"/>
+        </w:rPr>
+        <w:t xml:space="preserve">, </w:t>
+      </w:r>
+      <w:r>
+        <w:rPr>
+          <w:rStyle w:val="nfasissutil"/>
+          <w:rFonts w:ascii="Arial" w:hAnsi="Arial" w:cs="Arial"/>
+          <w:i w:val="0"/>
+          <w:color w:val="auto"/>
+          <w:sz w:val="24"/>
+          <w:szCs w:val="24"/>
+        </w:rPr>
+        <w:t>es un lenguaje utilizado para la codificación de páginas web.</w:t>
+      </w:r>
+      <w:r>
+        <w:rPr>
+          <w:rStyle w:val="nfasissutil"/>
+          <w:rFonts w:ascii="Arial" w:hAnsi="Arial" w:cs="Arial"/>
+          <w:b/>
+          <w:color w:val="auto"/>
+          <w:sz w:val="24"/>
+          <w:szCs w:val="24"/>
+        </w:rPr>
+        <w:t xml:space="preserve"> </w:t>
+      </w:r>
+    </w:p>
+    <w:p>
+      <w:pPr>
+        <w:rPr>
+          <w:rStyle w:val="nfasissutil"/>
+          <w:rFonts w:ascii="Arial" w:hAnsi="Arial" w:cs="Arial"/>
+          <w:b/>
+          <w:color w:val="auto"/>
+          <w:sz w:val="24"/>
+          <w:szCs w:val="24"/>
+        </w:rPr>
+      </w:pPr>
+    </w:p>
+    <w:p>
+      <w:pPr>
+        <w:rPr>
+          <w:rStyle w:val="nfasissutil"/>
+          <w:rFonts w:ascii="Arial" w:hAnsi="Arial" w:cs="Arial"/>
+          <w:color w:val="auto"/>
+          <w:sz w:val="24"/>
+          <w:szCs w:val="24"/>
+        </w:rPr>
+      </w:pPr>
+      <w:r>
+        <w:rPr>
+          <w:rStyle w:val="nfasissutil"/>
+          <w:rFonts w:ascii="Arial" w:hAnsi="Arial" w:cs="Arial"/>
+          <w:b/>
+          <w:color w:val="auto"/>
+          <w:sz w:val="24"/>
+          <w:szCs w:val="24"/>
+        </w:rPr>
+        <w:t>HTTP</w:t>
+      </w:r>
+      <w:r>
+        <w:rPr>
+          <w:rStyle w:val="nfasissutil"/>
+          <w:rFonts w:ascii="Arial" w:hAnsi="Arial" w:cs="Arial"/>
+          <w:b/>
+          <w:color w:val="auto"/>
+          <w:sz w:val="24"/>
+          <w:szCs w:val="24"/>
+        </w:rPr>
+        <w:t xml:space="preserve"> (</w:t>
+      </w:r>
+      <w:proofErr w:type="spellStart"/>
+      <w:r>
+        <w:rPr>
+          <w:rStyle w:val="nfasissutil"/>
+          <w:rFonts w:ascii="Arial" w:hAnsi="Arial" w:cs="Arial"/>
+          <w:b/>
+          <w:color w:val="auto"/>
+          <w:sz w:val="24"/>
+          <w:szCs w:val="24"/>
+        </w:rPr>
+        <w:t>Hypertext</w:t>
+      </w:r>
+      <w:proofErr w:type="spellEnd"/>
+      <w:r>
+        <w:rPr>
+          <w:rStyle w:val="nfasissutil"/>
+          <w:rFonts w:ascii="Arial" w:hAnsi="Arial" w:cs="Arial"/>
+          <w:b/>
+          <w:color w:val="auto"/>
+          <w:sz w:val="24"/>
+          <w:szCs w:val="24"/>
+        </w:rPr>
+        <w:t xml:space="preserve"> Transfer </w:t>
+      </w:r>
+      <w:proofErr w:type="spellStart"/>
+      <w:r>
+        <w:rPr>
+          <w:rStyle w:val="nfasissutil"/>
+          <w:rFonts w:ascii="Arial" w:hAnsi="Arial" w:cs="Arial"/>
+          <w:b/>
+          <w:color w:val="auto"/>
+          <w:sz w:val="24"/>
+          <w:szCs w:val="24"/>
+        </w:rPr>
+        <w:t>Protocol</w:t>
+      </w:r>
+      <w:proofErr w:type="spellEnd"/>
+      <w:r>
+        <w:rPr>
+          <w:rStyle w:val="nfasissutil"/>
+          <w:rFonts w:ascii="Arial" w:hAnsi="Arial" w:cs="Arial"/>
+          <w:b/>
+          <w:color w:val="auto"/>
+          <w:sz w:val="24"/>
+          <w:szCs w:val="24"/>
+        </w:rPr>
+        <w:t>)</w:t>
+      </w:r>
+      <w:r>
+        <w:rPr>
+          <w:rStyle w:val="nfasissutil"/>
+          <w:rFonts w:ascii="Arial" w:hAnsi="Arial" w:cs="Arial"/>
+          <w:b/>
+          <w:color w:val="auto"/>
+          <w:sz w:val="24"/>
+          <w:szCs w:val="24"/>
+        </w:rPr>
+        <w:t>:</w:t>
+      </w:r>
+      <w:r>
+        <w:rPr>
+          <w:rStyle w:val="nfasissutil"/>
+          <w:rFonts w:ascii="Arial" w:hAnsi="Arial" w:cs="Arial"/>
+          <w:color w:val="auto"/>
+          <w:sz w:val="24"/>
+          <w:szCs w:val="24"/>
+        </w:rPr>
+        <w:t xml:space="preserve"> </w:t>
+      </w:r>
+      <w:r>
+        <w:rPr>
+          <w:rStyle w:val="nfasissutil"/>
+          <w:rFonts w:ascii="Arial" w:hAnsi="Arial" w:cs="Arial"/>
+          <w:i w:val="0"/>
+          <w:color w:val="auto"/>
+          <w:sz w:val="24"/>
+          <w:szCs w:val="24"/>
+        </w:rPr>
+        <w:t xml:space="preserve">O protocolo </w:t>
+      </w:r>
+      <w:r>
+        <w:rPr>
+          <w:rStyle w:val="nfasissutil"/>
+          <w:rFonts w:ascii="Arial" w:hAnsi="Arial" w:cs="Arial"/>
+          <w:i w:val="0"/>
+          <w:color w:val="auto"/>
+          <w:sz w:val="24"/>
+          <w:szCs w:val="24"/>
+        </w:rPr>
+        <w:t xml:space="preserve">de transferencia de hipertexto en castellano, es un protocolo de comunicación para transferencia de información </w:t>
+      </w:r>
+      <w:r>
+        <w:rPr>
+          <w:rStyle w:val="nfasissutil"/>
+          <w:rFonts w:ascii="Arial" w:hAnsi="Arial" w:cs="Arial"/>
+          <w:i w:val="0"/>
+          <w:color w:val="auto"/>
+          <w:sz w:val="24"/>
+          <w:szCs w:val="24"/>
+        </w:rPr>
+        <w:t>en la</w:t>
+      </w:r>
+      <w:r>
+        <w:rPr>
+          <w:rStyle w:val="nfasissutil"/>
+          <w:rFonts w:ascii="Arial" w:hAnsi="Arial" w:cs="Arial"/>
+          <w:i w:val="0"/>
+          <w:color w:val="auto"/>
+          <w:sz w:val="24"/>
+          <w:szCs w:val="24"/>
+        </w:rPr>
+        <w:t xml:space="preserve"> </w:t>
+      </w:r>
+      <w:proofErr w:type="spellStart"/>
+      <w:r>
+        <w:rPr>
+          <w:rStyle w:val="nfasissutil"/>
+          <w:rFonts w:ascii="Arial" w:hAnsi="Arial" w:cs="Arial"/>
+          <w:color w:val="auto"/>
+          <w:sz w:val="24"/>
+          <w:szCs w:val="24"/>
+        </w:rPr>
+        <w:t>World</w:t>
+      </w:r>
+      <w:proofErr w:type="spellEnd"/>
+      <w:r>
+        <w:rPr>
+          <w:rStyle w:val="nfasissutil"/>
+          <w:rFonts w:ascii="Arial" w:hAnsi="Arial" w:cs="Arial"/>
+          <w:color w:val="auto"/>
+          <w:sz w:val="24"/>
+          <w:szCs w:val="24"/>
+        </w:rPr>
+        <w:t xml:space="preserve"> Wide Web</w:t>
+      </w:r>
+      <w:r>
+        <w:rPr>
+          <w:rStyle w:val="nfasissutil"/>
+          <w:rFonts w:ascii="Arial" w:hAnsi="Arial" w:cs="Arial"/>
+          <w:i w:val="0"/>
+          <w:color w:val="auto"/>
+          <w:sz w:val="24"/>
+          <w:szCs w:val="24"/>
+        </w:rPr>
+        <w:t>.</w:t>
+      </w:r>
+    </w:p>
+    <w:p>
+      <w:pPr>
+        <w:rPr>
+          <w:rStyle w:val="nfasissutil"/>
+          <w:rFonts w:ascii="Arial" w:hAnsi="Arial" w:cs="Arial"/>
+          <w:b/>
+          <w:color w:val="auto"/>
+          <w:sz w:val="24"/>
+          <w:szCs w:val="24"/>
+        </w:rPr>
+      </w:pPr>
+    </w:p>
+    <w:p>
+      <w:pPr>
+        <w:rPr>
+          <w:rStyle w:val="nfasissutil"/>
+          <w:rFonts w:ascii="Arial" w:hAnsi="Arial" w:cs="Arial"/>
+          <w:i w:val="0"/>
+          <w:color w:val="auto"/>
+          <w:sz w:val="24"/>
+          <w:szCs w:val="24"/>
+        </w:rPr>
+      </w:pPr>
+      <w:r>
+        <w:rPr>
+          <w:rStyle w:val="nfasissutil"/>
+          <w:rFonts w:ascii="Arial" w:hAnsi="Arial" w:cs="Arial"/>
+          <w:b/>
+          <w:color w:val="auto"/>
+          <w:sz w:val="24"/>
+          <w:szCs w:val="24"/>
+        </w:rPr>
         <w:t>IDE</w:t>
       </w:r>
       <w:r>
@@ -1949,19 +2324,579 @@
         </w:rPr>
       </w:pPr>
       <w:bookmarkStart w:id="0" w:name="_Hlk508794132"/>
+      <w:proofErr w:type="spellStart"/>
+      <w:r>
+        <w:rPr>
+          <w:rStyle w:val="nfasissutil"/>
+          <w:rFonts w:ascii="Arial" w:hAnsi="Arial" w:cs="Arial"/>
+          <w:b/>
+          <w:i w:val="0"/>
+          <w:color w:val="auto"/>
+          <w:sz w:val="24"/>
+          <w:szCs w:val="24"/>
+        </w:rPr>
+        <w:t>Less</w:t>
+      </w:r>
+      <w:proofErr w:type="spellEnd"/>
+      <w:r>
+        <w:rPr>
+          <w:rStyle w:val="nfasissutil"/>
+          <w:rFonts w:ascii="Arial" w:hAnsi="Arial" w:cs="Arial"/>
+          <w:b/>
+          <w:i w:val="0"/>
+          <w:color w:val="auto"/>
+          <w:sz w:val="24"/>
+          <w:szCs w:val="24"/>
+        </w:rPr>
+        <w:t>:</w:t>
+      </w:r>
+      <w:r>
+        <w:rPr>
+          <w:rStyle w:val="nfasissutil"/>
+          <w:rFonts w:ascii="Arial" w:hAnsi="Arial" w:cs="Arial"/>
+          <w:b/>
+          <w:i w:val="0"/>
+          <w:color w:val="auto"/>
+          <w:sz w:val="24"/>
+          <w:szCs w:val="24"/>
+        </w:rPr>
+        <w:t xml:space="preserve"> </w:t>
+      </w:r>
+      <w:r>
+        <w:rPr>
+          <w:rStyle w:val="nfasissutil"/>
+          <w:rFonts w:ascii="Arial" w:hAnsi="Arial" w:cs="Arial"/>
+          <w:i w:val="0"/>
+          <w:color w:val="auto"/>
+          <w:sz w:val="24"/>
+          <w:szCs w:val="24"/>
+        </w:rPr>
+        <w:t>Es un</w:t>
+      </w:r>
+      <w:r>
+        <w:rPr>
+          <w:rStyle w:val="nfasissutil"/>
+          <w:rFonts w:ascii="Arial" w:hAnsi="Arial" w:cs="Arial"/>
+          <w:i w:val="0"/>
+          <w:color w:val="auto"/>
+          <w:sz w:val="24"/>
+          <w:szCs w:val="24"/>
+        </w:rPr>
+        <w:t xml:space="preserve"> lenguaje</w:t>
+      </w:r>
+      <w:r>
+        <w:rPr>
+          <w:rStyle w:val="nfasissutil"/>
+          <w:rFonts w:ascii="Arial" w:hAnsi="Arial" w:cs="Arial"/>
+          <w:i w:val="0"/>
+          <w:color w:val="auto"/>
+          <w:sz w:val="24"/>
+          <w:szCs w:val="24"/>
+        </w:rPr>
+        <w:t xml:space="preserve"> dinámico</w:t>
+      </w:r>
+      <w:r>
+        <w:rPr>
+          <w:rStyle w:val="nfasissutil"/>
+          <w:rFonts w:ascii="Arial" w:hAnsi="Arial" w:cs="Arial"/>
+          <w:i w:val="0"/>
+          <w:color w:val="auto"/>
+          <w:sz w:val="24"/>
+          <w:szCs w:val="24"/>
+        </w:rPr>
+        <w:t xml:space="preserve"> de hojas de estilo que puede ser compilado como Hojas de Estilo en Cascada (CSS) y ejecutarse del lado del cliente o servidor. </w:t>
+      </w:r>
+    </w:p>
+    <w:bookmarkEnd w:id="0"/>
+    <w:p>
+      <w:pPr>
+        <w:rPr>
+          <w:rStyle w:val="nfasissutil"/>
+          <w:rFonts w:ascii="Arial" w:hAnsi="Arial" w:cs="Arial"/>
+          <w:b/>
+          <w:color w:val="auto"/>
+          <w:sz w:val="24"/>
+          <w:szCs w:val="24"/>
+        </w:rPr>
+      </w:pPr>
+      <w:r>
+        <w:rPr>
+          <w:rStyle w:val="nfasissutil"/>
+          <w:rFonts w:ascii="Arial" w:hAnsi="Arial" w:cs="Arial"/>
+          <w:b/>
+          <w:color w:val="auto"/>
+          <w:sz w:val="24"/>
+          <w:szCs w:val="24"/>
+        </w:rPr>
+        <w:t xml:space="preserve"> </w:t>
+      </w:r>
+    </w:p>
+    <w:p>
+      <w:pPr>
+        <w:rPr>
+          <w:rStyle w:val="nfasissutil"/>
+          <w:rFonts w:ascii="Arial" w:hAnsi="Arial" w:cs="Arial"/>
+          <w:i w:val="0"/>
+          <w:color w:val="auto"/>
+          <w:sz w:val="24"/>
+          <w:szCs w:val="24"/>
+        </w:rPr>
+      </w:pPr>
+      <w:r>
+        <w:rPr>
+          <w:rStyle w:val="nfasissutil"/>
+          <w:rFonts w:ascii="Arial" w:hAnsi="Arial" w:cs="Arial"/>
+          <w:b/>
+          <w:color w:val="auto"/>
+          <w:sz w:val="24"/>
+          <w:szCs w:val="24"/>
+        </w:rPr>
+        <w:t>Linux</w:t>
+      </w:r>
+      <w:r>
+        <w:rPr>
+          <w:rStyle w:val="nfasissutil"/>
+          <w:rFonts w:ascii="Arial" w:hAnsi="Arial" w:cs="Arial"/>
+          <w:b/>
+          <w:color w:val="auto"/>
+          <w:sz w:val="24"/>
+          <w:szCs w:val="24"/>
+        </w:rPr>
+        <w:t>:</w:t>
+      </w:r>
+      <w:r>
+        <w:rPr>
+          <w:rStyle w:val="nfasissutil"/>
+          <w:rFonts w:ascii="Arial" w:hAnsi="Arial" w:cs="Arial"/>
+          <w:i w:val="0"/>
+          <w:color w:val="auto"/>
+          <w:sz w:val="24"/>
+          <w:szCs w:val="24"/>
+        </w:rPr>
+        <w:t xml:space="preserve"> </w:t>
+      </w:r>
+      <w:r>
+        <w:rPr>
+          <w:rStyle w:val="nfasissutil"/>
+          <w:rFonts w:ascii="Arial" w:hAnsi="Arial" w:cs="Arial"/>
+          <w:i w:val="0"/>
+          <w:color w:val="auto"/>
+          <w:sz w:val="24"/>
+          <w:szCs w:val="24"/>
+        </w:rPr>
+        <w:t>Se le llama así, al núcleo de sistema operativo basado en Unix y desarrollado por Linus Torvalds, el cual es de software libre y utilizado por un número considerable de sistemas operativos a los cuales se los denomina distribuciones Linux.</w:t>
+      </w:r>
+    </w:p>
+    <w:p>
+      <w:pPr>
+        <w:rPr>
+          <w:rStyle w:val="nfasissutil"/>
+          <w:rFonts w:ascii="Arial" w:hAnsi="Arial" w:cs="Arial"/>
+          <w:i w:val="0"/>
+          <w:color w:val="auto"/>
+          <w:sz w:val="24"/>
+          <w:szCs w:val="24"/>
+        </w:rPr>
+      </w:pPr>
+    </w:p>
+    <w:p>
+      <w:pPr>
+        <w:rPr>
+          <w:rStyle w:val="nfasissutil"/>
+          <w:rFonts w:ascii="Arial" w:hAnsi="Arial" w:cs="Arial"/>
+          <w:i w:val="0"/>
+          <w:color w:val="auto"/>
+          <w:sz w:val="24"/>
+          <w:szCs w:val="24"/>
+        </w:rPr>
+      </w:pPr>
+      <w:proofErr w:type="spellStart"/>
+      <w:r>
+        <w:rPr>
+          <w:rStyle w:val="nfasissutil"/>
+          <w:rFonts w:ascii="Arial" w:hAnsi="Arial" w:cs="Arial"/>
+          <w:b/>
+          <w:color w:val="auto"/>
+          <w:sz w:val="24"/>
+          <w:szCs w:val="24"/>
+        </w:rPr>
+        <w:t>Marshaling</w:t>
+      </w:r>
+      <w:proofErr w:type="spellEnd"/>
+      <w:r>
+        <w:rPr>
+          <w:rStyle w:val="nfasissutil"/>
+          <w:rFonts w:ascii="Arial" w:hAnsi="Arial" w:cs="Arial"/>
+          <w:b/>
+          <w:color w:val="auto"/>
+          <w:sz w:val="24"/>
+          <w:szCs w:val="24"/>
+        </w:rPr>
+        <w:t>:</w:t>
+      </w:r>
+      <w:r>
+        <w:rPr>
+          <w:rStyle w:val="nfasissutil"/>
+          <w:rFonts w:ascii="Arial" w:hAnsi="Arial" w:cs="Arial"/>
+          <w:b/>
+          <w:color w:val="auto"/>
+          <w:sz w:val="24"/>
+          <w:szCs w:val="24"/>
+        </w:rPr>
+        <w:t xml:space="preserve"> </w:t>
+      </w:r>
+      <w:r>
+        <w:rPr>
+          <w:rStyle w:val="nfasissutil"/>
+          <w:rFonts w:ascii="Arial" w:hAnsi="Arial" w:cs="Arial"/>
+          <w:i w:val="0"/>
+          <w:color w:val="auto"/>
+          <w:sz w:val="24"/>
+          <w:szCs w:val="24"/>
+        </w:rPr>
+        <w:t>O serialización en castellano, es un proceso de codificación de un objeto, guardado en un medio de almacenamiento, para su transmisión a través de una conexión de red</w:t>
+      </w:r>
+      <w:r>
+        <w:rPr>
+          <w:rStyle w:val="nfasissutil"/>
+          <w:rFonts w:ascii="Arial" w:hAnsi="Arial" w:cs="Arial"/>
+          <w:i w:val="0"/>
+          <w:color w:val="auto"/>
+          <w:sz w:val="24"/>
+          <w:szCs w:val="24"/>
+        </w:rPr>
+        <w:t xml:space="preserve"> como una serie de bytes o en un formato legible por el humano (HTML, XML, entre otros).</w:t>
+      </w:r>
+    </w:p>
+    <w:p>
+      <w:pPr>
+        <w:rPr>
+          <w:rStyle w:val="nfasissutil"/>
+          <w:rFonts w:ascii="Arial" w:hAnsi="Arial" w:cs="Arial"/>
+          <w:b/>
+          <w:color w:val="auto"/>
+          <w:sz w:val="24"/>
+          <w:szCs w:val="24"/>
+        </w:rPr>
+      </w:pPr>
+    </w:p>
+    <w:p>
+      <w:pPr>
+        <w:rPr>
+          <w:rStyle w:val="nfasissutil"/>
+          <w:rFonts w:ascii="Arial" w:hAnsi="Arial" w:cs="Arial"/>
+          <w:b/>
+          <w:color w:val="auto"/>
+          <w:sz w:val="24"/>
+          <w:szCs w:val="24"/>
+        </w:rPr>
+      </w:pPr>
+    </w:p>
+    <w:p>
+      <w:pPr>
+        <w:rPr>
+          <w:rFonts w:ascii="Arial" w:hAnsi="Arial" w:cs="Arial"/>
+          <w:iCs/>
+          <w:color w:val="auto"/>
+          <w:sz w:val="24"/>
+          <w:szCs w:val="24"/>
+          <w:shd w:val="clear" w:color="auto" w:fill="FFFFFF"/>
+        </w:rPr>
+      </w:pPr>
+      <w:r>
+        <w:rPr>
+          <w:rFonts w:ascii="Arial" w:hAnsi="Arial" w:cs="Arial"/>
+          <w:b/>
+          <w:i/>
+          <w:iCs/>
+          <w:color w:val="auto"/>
+          <w:sz w:val="24"/>
+          <w:szCs w:val="24"/>
+          <w:shd w:val="clear" w:color="auto" w:fill="FFFFFF"/>
+        </w:rPr>
+        <w:t>Navegador web (browser):</w:t>
+      </w:r>
+      <w:r>
+        <w:rPr>
+          <w:rFonts w:ascii="Arial" w:hAnsi="Arial" w:cs="Arial"/>
+          <w:iCs/>
+          <w:color w:val="auto"/>
+          <w:sz w:val="24"/>
+          <w:szCs w:val="24"/>
+          <w:shd w:val="clear" w:color="auto" w:fill="FFFFFF"/>
+        </w:rPr>
+        <w:t xml:space="preserve"> Es un software que permite el acceso a la Web. Funciona en la capa de aplicación del modelo de red TCP/IP.</w:t>
+      </w:r>
+    </w:p>
+    <w:p>
+      <w:pPr>
+        <w:rPr>
+          <w:rFonts w:ascii="Arial" w:hAnsi="Arial" w:cs="Arial"/>
+          <w:b/>
+          <w:i/>
+          <w:iCs/>
+          <w:color w:val="auto"/>
+          <w:sz w:val="24"/>
+          <w:szCs w:val="24"/>
+          <w:shd w:val="clear" w:color="auto" w:fill="FFFFFF"/>
+        </w:rPr>
+      </w:pPr>
+    </w:p>
+    <w:p>
+      <w:pPr>
+        <w:rPr>
+          <w:rFonts w:ascii="Arial" w:hAnsi="Arial" w:cs="Arial"/>
+          <w:i/>
+          <w:iCs/>
+          <w:color w:val="auto"/>
+          <w:sz w:val="24"/>
+          <w:szCs w:val="24"/>
+        </w:rPr>
+      </w:pPr>
+      <w:proofErr w:type="spellStart"/>
+      <w:r>
+        <w:rPr>
+          <w:rStyle w:val="nfasissutil"/>
+          <w:rFonts w:ascii="Arial" w:hAnsi="Arial" w:cs="Arial"/>
+          <w:b/>
+          <w:color w:val="auto"/>
+          <w:sz w:val="24"/>
+          <w:szCs w:val="24"/>
+        </w:rPr>
+        <w:t>Protoboard</w:t>
+      </w:r>
+      <w:proofErr w:type="spellEnd"/>
+      <w:r>
+        <w:rPr>
+          <w:rStyle w:val="nfasissutil"/>
+          <w:rFonts w:ascii="Arial" w:hAnsi="Arial" w:cs="Arial"/>
+          <w:b/>
+          <w:color w:val="auto"/>
+          <w:sz w:val="24"/>
+          <w:szCs w:val="24"/>
+        </w:rPr>
+        <w:t>:</w:t>
+      </w:r>
+      <w:r>
+        <w:rPr>
+          <w:rStyle w:val="nfasissutil"/>
+          <w:rFonts w:ascii="Arial" w:hAnsi="Arial" w:cs="Arial"/>
+          <w:color w:val="auto"/>
+          <w:sz w:val="24"/>
+          <w:szCs w:val="24"/>
+        </w:rPr>
+        <w:t xml:space="preserve"> </w:t>
+      </w:r>
+      <w:r>
+        <w:rPr>
+          <w:rFonts w:ascii="Arial" w:hAnsi="Arial" w:cs="Arial"/>
+          <w:color w:val="auto"/>
+          <w:sz w:val="24"/>
+          <w:szCs w:val="24"/>
+        </w:rPr>
+        <w:t>O placa de pruebas en castellano, se le llama así a un tablero con orificios que se encuentran conectados eléctricamente entre si siguiendo un determinado patrón. Es utilizado para la conexión de componentes electrónicos.</w:t>
+      </w:r>
+    </w:p>
+    <w:p>
+      <w:pPr>
+        <w:rPr>
+          <w:rStyle w:val="nfasissutil"/>
+          <w:rFonts w:ascii="Arial" w:hAnsi="Arial" w:cs="Arial"/>
+          <w:color w:val="auto"/>
+          <w:sz w:val="24"/>
+          <w:szCs w:val="24"/>
+        </w:rPr>
+      </w:pPr>
+    </w:p>
+    <w:p>
+      <w:pPr>
+        <w:rPr>
+          <w:rStyle w:val="nfasissutil"/>
+          <w:rFonts w:ascii="Arial" w:hAnsi="Arial" w:cs="Arial"/>
+          <w:i w:val="0"/>
+          <w:color w:val="auto"/>
+          <w:sz w:val="24"/>
+          <w:szCs w:val="24"/>
+        </w:rPr>
+      </w:pPr>
+      <w:proofErr w:type="spellStart"/>
+      <w:r>
+        <w:rPr>
+          <w:rStyle w:val="nfasissutil"/>
+          <w:rFonts w:ascii="Arial" w:hAnsi="Arial" w:cs="Arial"/>
+          <w:b/>
+          <w:color w:val="auto"/>
+          <w:sz w:val="24"/>
+          <w:szCs w:val="24"/>
+        </w:rPr>
+        <w:t>Query</w:t>
+      </w:r>
+      <w:proofErr w:type="spellEnd"/>
+      <w:r>
+        <w:rPr>
+          <w:rStyle w:val="nfasissutil"/>
+          <w:rFonts w:ascii="Arial" w:hAnsi="Arial" w:cs="Arial"/>
+          <w:b/>
+          <w:color w:val="auto"/>
+          <w:sz w:val="24"/>
+          <w:szCs w:val="24"/>
+        </w:rPr>
+        <w:t>:</w:t>
+      </w:r>
+      <w:r>
+        <w:rPr>
+          <w:rStyle w:val="nfasissutil"/>
+          <w:rFonts w:ascii="Arial" w:hAnsi="Arial" w:cs="Arial"/>
+          <w:b/>
+          <w:color w:val="auto"/>
+          <w:sz w:val="24"/>
+          <w:szCs w:val="24"/>
+        </w:rPr>
+        <w:t xml:space="preserve"> </w:t>
+      </w:r>
+      <w:r>
+        <w:rPr>
+          <w:rStyle w:val="nfasissutil"/>
+          <w:rFonts w:ascii="Arial" w:hAnsi="Arial" w:cs="Arial"/>
+          <w:i w:val="0"/>
+          <w:color w:val="auto"/>
+          <w:sz w:val="24"/>
+          <w:szCs w:val="24"/>
+        </w:rPr>
+        <w:t>En informática, se le llama así a una consulta realizada mediante un lenguaje de consultas para bases de datos.</w:t>
+      </w:r>
+    </w:p>
+    <w:p>
+      <w:pPr>
+        <w:rPr>
+          <w:rStyle w:val="nfasissutil"/>
+          <w:rFonts w:ascii="Arial" w:hAnsi="Arial" w:cs="Arial"/>
+          <w:b/>
+          <w:color w:val="auto"/>
+          <w:sz w:val="24"/>
+          <w:szCs w:val="24"/>
+        </w:rPr>
+      </w:pPr>
+    </w:p>
+    <w:p>
+      <w:pPr>
+        <w:rPr>
+          <w:rStyle w:val="nfasissutil"/>
+          <w:rFonts w:ascii="Arial" w:hAnsi="Arial" w:cs="Arial"/>
+          <w:b/>
+          <w:color w:val="auto"/>
+          <w:sz w:val="24"/>
+          <w:szCs w:val="24"/>
+        </w:rPr>
+      </w:pPr>
+      <w:r>
+        <w:rPr>
+          <w:rStyle w:val="nfasissutil"/>
+          <w:rFonts w:ascii="Arial" w:hAnsi="Arial" w:cs="Arial"/>
+          <w:b/>
+          <w:color w:val="auto"/>
+          <w:sz w:val="24"/>
+          <w:szCs w:val="24"/>
+        </w:rPr>
+        <w:t>RAW:</w:t>
+      </w:r>
       <w:bookmarkStart w:id="1" w:name="_GoBack"/>
+      <w:bookmarkEnd w:id="1"/>
+    </w:p>
+    <w:p>
+      <w:pPr>
+        <w:rPr>
+          <w:rStyle w:val="nfasissutil"/>
+          <w:rFonts w:ascii="Arial" w:hAnsi="Arial" w:cs="Arial"/>
+          <w:b/>
+          <w:color w:val="auto"/>
+          <w:sz w:val="24"/>
+          <w:szCs w:val="24"/>
+        </w:rPr>
+      </w:pPr>
+    </w:p>
+    <w:p>
+      <w:pPr>
+        <w:rPr>
+          <w:rStyle w:val="nfasissutil"/>
+          <w:rFonts w:ascii="Arial" w:hAnsi="Arial" w:cs="Arial"/>
+          <w:i w:val="0"/>
+          <w:color w:val="auto"/>
+          <w:sz w:val="24"/>
+          <w:szCs w:val="24"/>
+        </w:rPr>
+      </w:pPr>
+      <w:r>
+        <w:rPr>
+          <w:rStyle w:val="nfasissutil"/>
+          <w:rFonts w:ascii="Arial" w:hAnsi="Arial" w:cs="Arial"/>
+          <w:b/>
+          <w:color w:val="auto"/>
+          <w:sz w:val="24"/>
+          <w:szCs w:val="24"/>
+        </w:rPr>
+        <w:t>Resolución de pantalla</w:t>
+      </w:r>
+      <w:r>
+        <w:rPr>
+          <w:rStyle w:val="nfasissutil"/>
+          <w:rFonts w:ascii="Arial" w:hAnsi="Arial" w:cs="Arial"/>
+          <w:b/>
+          <w:color w:val="auto"/>
+          <w:sz w:val="24"/>
+          <w:szCs w:val="24"/>
+        </w:rPr>
+        <w:t>:</w:t>
+      </w:r>
+      <w:r>
+        <w:rPr>
+          <w:rStyle w:val="nfasissutil"/>
+          <w:rFonts w:ascii="Arial" w:hAnsi="Arial" w:cs="Arial"/>
+          <w:i w:val="0"/>
+          <w:color w:val="auto"/>
+          <w:sz w:val="24"/>
+          <w:szCs w:val="24"/>
+        </w:rPr>
+        <w:t xml:space="preserve"> Número de pixeles que pueden ser mostrados por la pantalla de un dispositivo electrónico.</w:t>
+      </w:r>
+    </w:p>
+    <w:p>
+      <w:pPr>
+        <w:rPr>
+          <w:rStyle w:val="nfasissutil"/>
+          <w:rFonts w:ascii="Arial" w:hAnsi="Arial" w:cs="Arial"/>
+          <w:b/>
+          <w:iCs w:val="0"/>
+          <w:color w:val="auto"/>
+          <w:sz w:val="24"/>
+          <w:szCs w:val="24"/>
+        </w:rPr>
+      </w:pPr>
+    </w:p>
+    <w:p>
+      <w:pPr>
+        <w:rPr>
+          <w:rStyle w:val="nfasissutil"/>
+          <w:rFonts w:ascii="Arial" w:hAnsi="Arial" w:cs="Arial"/>
+          <w:b/>
+          <w:iCs w:val="0"/>
+          <w:color w:val="auto"/>
+          <w:sz w:val="24"/>
+          <w:szCs w:val="24"/>
+        </w:rPr>
+      </w:pPr>
       <w:proofErr w:type="spellStart"/>
       <w:r>
         <w:rPr>
           <w:rStyle w:val="nfasissutil"/>
           <w:rFonts w:ascii="Arial" w:hAnsi="Arial" w:cs="Arial"/>
           <w:b/>
-          <w:i w:val="0"/>
-          <w:color w:val="auto"/>
-          <w:sz w:val="24"/>
-          <w:szCs w:val="24"/>
-        </w:rPr>
-        <w:t>Less</w:t>
+          <w:iCs w:val="0"/>
+          <w:color w:val="auto"/>
+          <w:sz w:val="24"/>
+          <w:szCs w:val="24"/>
+        </w:rPr>
+        <w:t>Template</w:t>
       </w:r>
       <w:proofErr w:type="spellEnd"/>
       <w:r>
@@ -1969,485 +2904,12 @@
           <w:rStyle w:val="nfasissutil"/>
           <w:rFonts w:ascii="Arial" w:hAnsi="Arial" w:cs="Arial"/>
           <w:b/>
-          <w:i w:val="0"/>
+          <w:iCs w:val="0"/>
           <w:color w:val="auto"/>
           <w:sz w:val="24"/>
           <w:szCs w:val="24"/>
         </w:rPr>
         <w:t>:</w:t>
-      </w:r>
-      <w:r>
-        <w:rPr>
-          <w:rStyle w:val="nfasissutil"/>
-          <w:rFonts w:ascii="Arial" w:hAnsi="Arial" w:cs="Arial"/>
-          <w:b/>
-          <w:i w:val="0"/>
-          <w:color w:val="auto"/>
-          <w:sz w:val="24"/>
-          <w:szCs w:val="24"/>
-        </w:rPr>
-        <w:t xml:space="preserve"> </w:t>
-      </w:r>
-      <w:r>
-        <w:rPr>
-          <w:rStyle w:val="nfasissutil"/>
-          <w:rFonts w:ascii="Arial" w:hAnsi="Arial" w:cs="Arial"/>
-          <w:i w:val="0"/>
-          <w:color w:val="auto"/>
-          <w:sz w:val="24"/>
-          <w:szCs w:val="24"/>
-        </w:rPr>
-        <w:t>Es un</w:t>
-      </w:r>
-      <w:r>
-        <w:rPr>
-          <w:rStyle w:val="nfasissutil"/>
-          <w:rFonts w:ascii="Arial" w:hAnsi="Arial" w:cs="Arial"/>
-          <w:i w:val="0"/>
-          <w:color w:val="auto"/>
-          <w:sz w:val="24"/>
-          <w:szCs w:val="24"/>
-        </w:rPr>
-        <w:t xml:space="preserve"> lenguaje</w:t>
-      </w:r>
-      <w:r>
-        <w:rPr>
-          <w:rStyle w:val="nfasissutil"/>
-          <w:rFonts w:ascii="Arial" w:hAnsi="Arial" w:cs="Arial"/>
-          <w:i w:val="0"/>
-          <w:color w:val="auto"/>
-          <w:sz w:val="24"/>
-          <w:szCs w:val="24"/>
-        </w:rPr>
-        <w:t xml:space="preserve"> dinámico</w:t>
-      </w:r>
-      <w:r>
-        <w:rPr>
-          <w:rStyle w:val="nfasissutil"/>
-          <w:rFonts w:ascii="Arial" w:hAnsi="Arial" w:cs="Arial"/>
-          <w:i w:val="0"/>
-          <w:color w:val="auto"/>
-          <w:sz w:val="24"/>
-          <w:szCs w:val="24"/>
-        </w:rPr>
-        <w:t xml:space="preserve"> de hojas de estilo que puede ser compilado como Hojas de Estilo en Cascada (CSS) y ejecutarse del lado del cliente o servidor. </w:t>
-      </w:r>
-    </w:p>
-    <w:bookmarkEnd w:id="0"/>
-    <w:bookmarkEnd w:id="1"/>
-    <w:p>
-      <w:pPr>
-        <w:rPr>
-          <w:rStyle w:val="nfasissutil"/>
-          <w:rFonts w:ascii="Arial" w:hAnsi="Arial" w:cs="Arial"/>
-          <w:b/>
-          <w:color w:val="auto"/>
-          <w:sz w:val="24"/>
-          <w:szCs w:val="24"/>
-        </w:rPr>
-      </w:pPr>
-      <w:r>
-        <w:rPr>
-          <w:rStyle w:val="nfasissutil"/>
-          <w:rFonts w:ascii="Arial" w:hAnsi="Arial" w:cs="Arial"/>
-          <w:b/>
-          <w:color w:val="auto"/>
-          <w:sz w:val="24"/>
-          <w:szCs w:val="24"/>
-        </w:rPr>
-        <w:t xml:space="preserve"> </w:t>
-      </w:r>
-    </w:p>
-    <w:p>
-      <w:pPr>
-        <w:rPr>
-          <w:rStyle w:val="nfasissutil"/>
-          <w:rFonts w:ascii="Arial" w:hAnsi="Arial" w:cs="Arial"/>
-          <w:i w:val="0"/>
-          <w:color w:val="auto"/>
-          <w:sz w:val="24"/>
-          <w:szCs w:val="24"/>
-        </w:rPr>
-      </w:pPr>
-      <w:r>
-        <w:rPr>
-          <w:rStyle w:val="nfasissutil"/>
-          <w:rFonts w:ascii="Arial" w:hAnsi="Arial" w:cs="Arial"/>
-          <w:b/>
-          <w:color w:val="auto"/>
-          <w:sz w:val="24"/>
-          <w:szCs w:val="24"/>
-        </w:rPr>
-        <w:t>Linux</w:t>
-      </w:r>
-      <w:r>
-        <w:rPr>
-          <w:rStyle w:val="nfasissutil"/>
-          <w:rFonts w:ascii="Arial" w:hAnsi="Arial" w:cs="Arial"/>
-          <w:b/>
-          <w:color w:val="auto"/>
-          <w:sz w:val="24"/>
-          <w:szCs w:val="24"/>
-        </w:rPr>
-        <w:t>:</w:t>
-      </w:r>
-      <w:r>
-        <w:rPr>
-          <w:rStyle w:val="nfasissutil"/>
-          <w:rFonts w:ascii="Arial" w:hAnsi="Arial" w:cs="Arial"/>
-          <w:i w:val="0"/>
-          <w:color w:val="auto"/>
-          <w:sz w:val="24"/>
-          <w:szCs w:val="24"/>
-        </w:rPr>
-        <w:t xml:space="preserve"> </w:t>
-      </w:r>
-      <w:r>
-        <w:rPr>
-          <w:rStyle w:val="nfasissutil"/>
-          <w:rFonts w:ascii="Arial" w:hAnsi="Arial" w:cs="Arial"/>
-          <w:i w:val="0"/>
-          <w:color w:val="auto"/>
-          <w:sz w:val="24"/>
-          <w:szCs w:val="24"/>
-        </w:rPr>
-        <w:t>Se le llama así, al núcleo de sistema operativo basado en Unix y desarrollado por Linus Torvalds, el cual es de software libre y utilizado por un número considerable de sistemas operativos a los cuales se los denomina distribuciones Linux.</w:t>
-      </w:r>
-    </w:p>
-    <w:p>
-      <w:pPr>
-        <w:rPr>
-          <w:rStyle w:val="nfasissutil"/>
-          <w:rFonts w:ascii="Arial" w:hAnsi="Arial" w:cs="Arial"/>
-          <w:i w:val="0"/>
-          <w:color w:val="auto"/>
-          <w:sz w:val="24"/>
-          <w:szCs w:val="24"/>
-        </w:rPr>
-      </w:pPr>
-    </w:p>
-    <w:p>
-      <w:pPr>
-        <w:rPr>
-          <w:rStyle w:val="nfasissutil"/>
-          <w:rFonts w:ascii="Arial" w:hAnsi="Arial" w:cs="Arial"/>
-          <w:i w:val="0"/>
-          <w:color w:val="auto"/>
-          <w:sz w:val="24"/>
-          <w:szCs w:val="24"/>
-        </w:rPr>
-      </w:pPr>
-      <w:proofErr w:type="spellStart"/>
-      <w:r>
-        <w:rPr>
-          <w:rStyle w:val="nfasissutil"/>
-          <w:rFonts w:ascii="Arial" w:hAnsi="Arial" w:cs="Arial"/>
-          <w:b/>
-          <w:color w:val="auto"/>
-          <w:sz w:val="24"/>
-          <w:szCs w:val="24"/>
-        </w:rPr>
-        <w:t>Marshaling</w:t>
-      </w:r>
-      <w:proofErr w:type="spellEnd"/>
-      <w:r>
-        <w:rPr>
-          <w:rStyle w:val="nfasissutil"/>
-          <w:rFonts w:ascii="Arial" w:hAnsi="Arial" w:cs="Arial"/>
-          <w:b/>
-          <w:color w:val="auto"/>
-          <w:sz w:val="24"/>
-          <w:szCs w:val="24"/>
-        </w:rPr>
-        <w:t>:</w:t>
-      </w:r>
-      <w:r>
-        <w:rPr>
-          <w:rStyle w:val="nfasissutil"/>
-          <w:rFonts w:ascii="Arial" w:hAnsi="Arial" w:cs="Arial"/>
-          <w:b/>
-          <w:color w:val="auto"/>
-          <w:sz w:val="24"/>
-          <w:szCs w:val="24"/>
-        </w:rPr>
-        <w:t xml:space="preserve"> </w:t>
-      </w:r>
-      <w:r>
-        <w:rPr>
-          <w:rStyle w:val="nfasissutil"/>
-          <w:rFonts w:ascii="Arial" w:hAnsi="Arial" w:cs="Arial"/>
-          <w:i w:val="0"/>
-          <w:color w:val="auto"/>
-          <w:sz w:val="24"/>
-          <w:szCs w:val="24"/>
-        </w:rPr>
-        <w:t>O serialización en castellano, es un proceso de codificación de un objeto, guardado en un medio de almacenamiento, para su transmisión a través de una conexión de red</w:t>
-      </w:r>
-      <w:r>
-        <w:rPr>
-          <w:rStyle w:val="nfasissutil"/>
-          <w:rFonts w:ascii="Arial" w:hAnsi="Arial" w:cs="Arial"/>
-          <w:i w:val="0"/>
-          <w:color w:val="auto"/>
-          <w:sz w:val="24"/>
-          <w:szCs w:val="24"/>
-        </w:rPr>
-        <w:t xml:space="preserve"> como una serie de bytes o en un formato legible por el humano (HTML, XML, entre otros).</w:t>
-      </w:r>
-    </w:p>
-    <w:p>
-      <w:pPr>
-        <w:rPr>
-          <w:rStyle w:val="nfasissutil"/>
-          <w:rFonts w:ascii="Arial" w:hAnsi="Arial" w:cs="Arial"/>
-          <w:b/>
-          <w:color w:val="auto"/>
-          <w:sz w:val="24"/>
-          <w:szCs w:val="24"/>
-        </w:rPr>
-      </w:pPr>
-    </w:p>
-    <w:p>
-      <w:pPr>
-        <w:rPr>
-          <w:rStyle w:val="nfasissutil"/>
-          <w:rFonts w:ascii="Arial" w:hAnsi="Arial" w:cs="Arial"/>
-          <w:b/>
-          <w:color w:val="auto"/>
-          <w:sz w:val="24"/>
-          <w:szCs w:val="24"/>
-        </w:rPr>
-      </w:pPr>
-    </w:p>
-    <w:p>
-      <w:pPr>
-        <w:rPr>
-          <w:rFonts w:ascii="Arial" w:hAnsi="Arial" w:cs="Arial"/>
-          <w:iCs/>
-          <w:color w:val="auto"/>
-          <w:sz w:val="24"/>
-          <w:szCs w:val="24"/>
-          <w:shd w:val="clear" w:color="auto" w:fill="FFFFFF"/>
-        </w:rPr>
-      </w:pPr>
-      <w:r>
-        <w:rPr>
-          <w:rFonts w:ascii="Arial" w:hAnsi="Arial" w:cs="Arial"/>
-          <w:b/>
-          <w:i/>
-          <w:iCs/>
-          <w:color w:val="auto"/>
-          <w:sz w:val="24"/>
-          <w:szCs w:val="24"/>
-          <w:shd w:val="clear" w:color="auto" w:fill="FFFFFF"/>
-        </w:rPr>
-        <w:t>Navegador web (browser):</w:t>
-      </w:r>
-      <w:r>
-        <w:rPr>
-          <w:rFonts w:ascii="Arial" w:hAnsi="Arial" w:cs="Arial"/>
-          <w:iCs/>
-          <w:color w:val="auto"/>
-          <w:sz w:val="24"/>
-          <w:szCs w:val="24"/>
-          <w:shd w:val="clear" w:color="auto" w:fill="FFFFFF"/>
-        </w:rPr>
-        <w:t xml:space="preserve"> Es un software que permite el acceso a la Web. Funciona en la capa de aplicación del modelo de red TCP/IP.</w:t>
-      </w:r>
-    </w:p>
-    <w:p>
-      <w:pPr>
-        <w:rPr>
-          <w:rFonts w:ascii="Arial" w:hAnsi="Arial" w:cs="Arial"/>
-          <w:b/>
-          <w:i/>
-          <w:iCs/>
-          <w:color w:val="auto"/>
-          <w:sz w:val="24"/>
-          <w:szCs w:val="24"/>
-          <w:shd w:val="clear" w:color="auto" w:fill="FFFFFF"/>
-        </w:rPr>
-      </w:pPr>
-    </w:p>
-    <w:p>
-      <w:pPr>
-        <w:rPr>
-          <w:rFonts w:ascii="Arial" w:hAnsi="Arial" w:cs="Arial"/>
-          <w:i/>
-          <w:iCs/>
-          <w:color w:val="auto"/>
-          <w:sz w:val="24"/>
-          <w:szCs w:val="24"/>
-        </w:rPr>
-      </w:pPr>
-      <w:proofErr w:type="spellStart"/>
-      <w:r>
-        <w:rPr>
-          <w:rStyle w:val="nfasissutil"/>
-          <w:rFonts w:ascii="Arial" w:hAnsi="Arial" w:cs="Arial"/>
-          <w:b/>
-          <w:color w:val="auto"/>
-          <w:sz w:val="24"/>
-          <w:szCs w:val="24"/>
-        </w:rPr>
-        <w:t>Protoboard</w:t>
-      </w:r>
-      <w:proofErr w:type="spellEnd"/>
-      <w:r>
-        <w:rPr>
-          <w:rStyle w:val="nfasissutil"/>
-          <w:rFonts w:ascii="Arial" w:hAnsi="Arial" w:cs="Arial"/>
-          <w:b/>
-          <w:color w:val="auto"/>
-          <w:sz w:val="24"/>
-          <w:szCs w:val="24"/>
-        </w:rPr>
-        <w:t>:</w:t>
-      </w:r>
-      <w:r>
-        <w:rPr>
-          <w:rStyle w:val="nfasissutil"/>
-          <w:rFonts w:ascii="Arial" w:hAnsi="Arial" w:cs="Arial"/>
-          <w:color w:val="auto"/>
-          <w:sz w:val="24"/>
-          <w:szCs w:val="24"/>
-        </w:rPr>
-        <w:t xml:space="preserve"> </w:t>
-      </w:r>
-      <w:r>
-        <w:rPr>
-          <w:rFonts w:ascii="Arial" w:hAnsi="Arial" w:cs="Arial"/>
-          <w:color w:val="auto"/>
-          <w:sz w:val="24"/>
-          <w:szCs w:val="24"/>
-        </w:rPr>
-        <w:t>O placa de pruebas en castellano, se le llama así a un tablero con orificios que se encuentran conectados eléctricamente entre si siguiendo un determinado patrón. Es utilizado para la conexión de componentes electrónicos.</w:t>
-      </w:r>
-    </w:p>
-    <w:p>
-      <w:pPr>
-        <w:rPr>
-          <w:rStyle w:val="nfasissutil"/>
-          <w:rFonts w:ascii="Arial" w:hAnsi="Arial" w:cs="Arial"/>
-          <w:color w:val="auto"/>
-          <w:sz w:val="24"/>
-          <w:szCs w:val="24"/>
-        </w:rPr>
-      </w:pPr>
-    </w:p>
-    <w:p>
-      <w:pPr>
-        <w:rPr>
-          <w:rStyle w:val="nfasissutil"/>
-          <w:rFonts w:ascii="Arial" w:hAnsi="Arial" w:cs="Arial"/>
-          <w:i w:val="0"/>
-          <w:color w:val="auto"/>
-          <w:sz w:val="24"/>
-          <w:szCs w:val="24"/>
-        </w:rPr>
-      </w:pPr>
-      <w:proofErr w:type="spellStart"/>
-      <w:r>
-        <w:rPr>
-          <w:rStyle w:val="nfasissutil"/>
-          <w:rFonts w:ascii="Arial" w:hAnsi="Arial" w:cs="Arial"/>
-          <w:b/>
-          <w:color w:val="auto"/>
-          <w:sz w:val="24"/>
-          <w:szCs w:val="24"/>
-        </w:rPr>
-        <w:t>Query</w:t>
-      </w:r>
-      <w:proofErr w:type="spellEnd"/>
-      <w:r>
-        <w:rPr>
-          <w:rStyle w:val="nfasissutil"/>
-          <w:rFonts w:ascii="Arial" w:hAnsi="Arial" w:cs="Arial"/>
-          <w:b/>
-          <w:color w:val="auto"/>
-          <w:sz w:val="24"/>
-          <w:szCs w:val="24"/>
-        </w:rPr>
-        <w:t>:</w:t>
-      </w:r>
-      <w:r>
-        <w:rPr>
-          <w:rStyle w:val="nfasissutil"/>
-          <w:rFonts w:ascii="Arial" w:hAnsi="Arial" w:cs="Arial"/>
-          <w:b/>
-          <w:color w:val="auto"/>
-          <w:sz w:val="24"/>
-          <w:szCs w:val="24"/>
-        </w:rPr>
-        <w:t xml:space="preserve"> </w:t>
-      </w:r>
-      <w:r>
-        <w:rPr>
-          <w:rStyle w:val="nfasissutil"/>
-          <w:rFonts w:ascii="Arial" w:hAnsi="Arial" w:cs="Arial"/>
-          <w:i w:val="0"/>
-          <w:color w:val="auto"/>
-          <w:sz w:val="24"/>
-          <w:szCs w:val="24"/>
-        </w:rPr>
-        <w:t>En informática, se le llama así a una consulta realizada mediante un lenguaje de consultas para bases de datos.</w:t>
-      </w:r>
-    </w:p>
-    <w:p>
-      <w:pPr>
-        <w:rPr>
-          <w:rStyle w:val="nfasissutil"/>
-          <w:rFonts w:ascii="Arial" w:hAnsi="Arial" w:cs="Arial"/>
-          <w:b/>
-          <w:color w:val="auto"/>
-          <w:sz w:val="24"/>
-          <w:szCs w:val="24"/>
-        </w:rPr>
-      </w:pPr>
-    </w:p>
-    <w:p>
-      <w:pPr>
-        <w:rPr>
-          <w:rStyle w:val="nfasissutil"/>
-          <w:rFonts w:ascii="Arial" w:hAnsi="Arial" w:cs="Arial"/>
-          <w:i w:val="0"/>
-          <w:color w:val="auto"/>
-          <w:sz w:val="24"/>
-          <w:szCs w:val="24"/>
-        </w:rPr>
-      </w:pPr>
-      <w:r>
-        <w:rPr>
-          <w:rStyle w:val="nfasissutil"/>
-          <w:rFonts w:ascii="Arial" w:hAnsi="Arial" w:cs="Arial"/>
-          <w:b/>
-          <w:color w:val="auto"/>
-          <w:sz w:val="24"/>
-          <w:szCs w:val="24"/>
-        </w:rPr>
-        <w:t>Resolución de pantalla</w:t>
-      </w:r>
-      <w:r>
-        <w:rPr>
-          <w:rStyle w:val="nfasissutil"/>
-          <w:rFonts w:ascii="Arial" w:hAnsi="Arial" w:cs="Arial"/>
-          <w:b/>
-          <w:color w:val="auto"/>
-          <w:sz w:val="24"/>
-          <w:szCs w:val="24"/>
-        </w:rPr>
-        <w:t>:</w:t>
-      </w:r>
-      <w:r>
-        <w:rPr>
-          <w:rStyle w:val="nfasissutil"/>
-          <w:rFonts w:ascii="Arial" w:hAnsi="Arial" w:cs="Arial"/>
-          <w:i w:val="0"/>
-          <w:color w:val="auto"/>
-          <w:sz w:val="24"/>
-          <w:szCs w:val="24"/>
-        </w:rPr>
-        <w:t xml:space="preserve"> Número de pixeles que pueden ser mostrados por la pantalla de un dispositivo electrónico.</w:t>
       </w:r>
     </w:p>
     <w:p>
@@ -2846,6 +3308,7 @@
     <w:lsdException w:name="HTML Sample" w:semiHidden="1" w:unhideWhenUsed="1"/>
     <w:lsdException w:name="HTML Typewriter" w:semiHidden="1" w:unhideWhenUsed="1"/>
     <w:lsdException w:name="HTML Variable" w:semiHidden="1" w:unhideWhenUsed="1"/>
+    <w:lsdException w:name="Normal Table" w:semiHidden="1" w:unhideWhenUsed="1"/>
     <w:lsdException w:name="annotation subject" w:semiHidden="1" w:unhideWhenUsed="1"/>
     <w:lsdException w:name="No List" w:semiHidden="1" w:unhideWhenUsed="1"/>
     <w:lsdException w:name="Outline List 1" w:semiHidden="1" w:unhideWhenUsed="1"/>
@@ -2889,8 +3352,10 @@
     <w:lsdException w:name="Table Elegant" w:semiHidden="1" w:unhideWhenUsed="1"/>
     <w:lsdException w:name="Table Professional" w:semiHidden="1" w:unhideWhenUsed="1"/>
     <w:lsdException w:name="Table Subtle 1" w:semiHidden="1" w:unhideWhenUsed="1"/>
+    <w:lsdException w:name="Table Subtle 2" w:semiHidden="1" w:unhideWhenUsed="1"/>
     <w:lsdException w:name="Table Web 1" w:semiHidden="1" w:unhideWhenUsed="1"/>
     <w:lsdException w:name="Table Web 2" w:semiHidden="1" w:unhideWhenUsed="1"/>
+    <w:lsdException w:name="Table Web 3" w:semiHidden="1" w:unhideWhenUsed="1"/>
     <w:lsdException w:name="Balloon Text" w:semiHidden="1" w:unhideWhenUsed="1"/>
     <w:lsdException w:name="Table Grid" w:uiPriority="39"/>
     <w:lsdException w:name="Table Theme" w:semiHidden="1" w:unhideWhenUsed="1"/>
@@ -3585,7 +4050,7 @@
 </file>
 
 <file path=customXml/itemProps1.xml><?xml version="1.0" encoding="utf-8"?>
-<ds:datastoreItem xmlns:ds="http://schemas.openxmlformats.org/officeDocument/2006/customXml" ds:itemID="{00E3D4BC-4166-4D82-B39C-BD171B296820}">
+<ds:datastoreItem xmlns:ds="http://schemas.openxmlformats.org/officeDocument/2006/customXml" ds:itemID="{95A7B219-CD97-4F73-98D5-30E62B321DD5}">
   <ds:schemaRefs>
     <ds:schemaRef ds:uri="http://schemas.openxmlformats.org/officeDocument/2006/bibliography"/>
   </ds:schemaRefs>

</xml_diff>